<commit_message>
Se agregaron los archivos de ada 6 del 1-11
</commit_message>
<xml_diff>
--- a/ADA 5/ADA05_Cauich_Omar.docx
+++ b/ADA 5/ADA05_Cauich_Omar.docx
@@ -250,25 +250,15 @@
     </w:p>
     <w:p>
       <w:pPr>
-        <w:jc w:val="both"/>
-        <w:rPr>
-          <w:rFonts w:ascii="ChaparralPro" w:eastAsiaTheme="minorEastAsia" w:hAnsi="ChaparralPro" w:cstheme="minorBidi" w:hint="eastAsia"/>
-          <w:sz w:val="20"/>
-          <w:szCs w:val="20"/>
-          <w:lang w:val="es-US" w:eastAsia="es-ES_tradnl" w:bidi="en-US"/>
-        </w:rPr>
-      </w:pPr>
-    </w:p>
-    <w:p>
-      <w:pPr>
-        <w:jc w:val="both"/>
+        <w:pStyle w:val="NormalWeb"/>
+        <w:shd w:val="clear" w:color="auto" w:fill="FFFFFF"/>
         <w:rPr>
           <w:rFonts w:ascii="ChaparralPro" w:eastAsiaTheme="minorEastAsia" w:hAnsi="ChaparralPro" w:cstheme="minorBidi" w:hint="eastAsia"/>
           <w:b/>
           <w:bCs/>
           <w:sz w:val="20"/>
           <w:szCs w:val="20"/>
-          <w:lang w:val="es-US" w:eastAsia="es-ES_tradnl" w:bidi="en-US"/>
+          <w:lang w:bidi="en-US"/>
         </w:rPr>
       </w:pPr>
       <w:r>
@@ -278,21 +268,57 @@
           <w:bCs/>
           <w:sz w:val="20"/>
           <w:szCs w:val="20"/>
-          <w:lang w:val="es-US" w:eastAsia="es-ES_tradnl" w:bidi="en-US"/>
-        </w:rPr>
-        <w:t xml:space="preserve">Notas: </w:t>
-      </w:r>
-    </w:p>
-    <w:p>
-      <w:pPr>
-        <w:jc w:val="both"/>
-        <w:rPr>
-          <w:rFonts w:ascii="ChaparralPro" w:eastAsiaTheme="minorEastAsia" w:hAnsi="ChaparralPro" w:cstheme="minorBidi" w:hint="eastAsia"/>
-          <w:sz w:val="20"/>
-          <w:szCs w:val="20"/>
-          <w:lang w:val="es-US" w:eastAsia="es-ES_tradnl" w:bidi="en-US"/>
-        </w:rPr>
-      </w:pPr>
+          <w:lang w:bidi="en-US"/>
+        </w:rPr>
+        <w:t xml:space="preserve">REPOSITORIO PARA VERIFICAR </w:t>
+      </w:r>
+      <w:r>
+        <w:rPr>
+          <w:rFonts w:ascii="ChaparralPro" w:eastAsiaTheme="minorEastAsia" w:hAnsi="ChaparralPro" w:cstheme="minorBidi"/>
+          <w:b/>
+          <w:bCs/>
+          <w:sz w:val="20"/>
+          <w:szCs w:val="20"/>
+          <w:lang w:bidi="en-US"/>
+        </w:rPr>
+        <w:t>EL PSEUDOCODIGO</w:t>
+      </w:r>
+      <w:r>
+        <w:rPr>
+          <w:rFonts w:ascii="ChaparralPro" w:eastAsiaTheme="minorEastAsia" w:hAnsi="ChaparralPro" w:cstheme="minorBidi"/>
+          <w:b/>
+          <w:bCs/>
+          <w:sz w:val="20"/>
+          <w:szCs w:val="20"/>
+          <w:lang w:bidi="en-US"/>
+        </w:rPr>
+        <w:t xml:space="preserve"> </w:t>
+      </w:r>
+      <w:r>
+        <w:rPr>
+          <w:rFonts w:ascii="ChaparralPro" w:eastAsiaTheme="minorEastAsia" w:hAnsi="ChaparralPro" w:cstheme="minorBidi"/>
+          <w:b/>
+          <w:bCs/>
+          <w:sz w:val="20"/>
+          <w:szCs w:val="20"/>
+          <w:lang w:bidi="en-US"/>
+        </w:rPr>
+        <w:br/>
+      </w:r>
+      <w:hyperlink r:id="rId7" w:history="1">
+        <w:r>
+          <w:rPr>
+            <w:rStyle w:val="Hipervnculo"/>
+            <w:rFonts w:ascii="ChaparralPro" w:eastAsiaTheme="minorEastAsia" w:hAnsi="ChaparralPro" w:cstheme="minorBidi"/>
+            <w:b/>
+            <w:bCs/>
+            <w:sz w:val="20"/>
+            <w:szCs w:val="20"/>
+            <w:lang w:bidi="en-US"/>
+          </w:rPr>
+          <w:t>https://github.com/omarzone/AlgoritmiaLIS/tree/master/ADA%205</w:t>
+        </w:r>
+      </w:hyperlink>
     </w:p>
     <w:p>
       <w:pPr>
@@ -585,19 +611,28 @@
           <w:szCs w:val="20"/>
           <w:lang w:val="es-US" w:eastAsia="es-ES_tradnl"/>
         </w:rPr>
-        <w:t xml:space="preserve"> nombres de variables de acuerdo a lo que vaya a almacenar.</w:t>
-      </w:r>
-    </w:p>
-    <w:p>
-      <w:pPr>
-        <w:jc w:val="both"/>
-        <w:rPr>
-          <w:rFonts w:ascii="ChaparralPro" w:eastAsiaTheme="minorEastAsia" w:hAnsi="ChaparralPro" w:cstheme="minorBidi" w:hint="eastAsia"/>
-          <w:sz w:val="20"/>
-          <w:szCs w:val="20"/>
-          <w:lang w:val="es-US" w:eastAsia="es-ES_tradnl" w:bidi="en-US"/>
-        </w:rPr>
-      </w:pPr>
+        <w:t xml:space="preserve"> nombres de variables </w:t>
+      </w:r>
+      <w:proofErr w:type="gramStart"/>
+      <w:r>
+        <w:rPr>
+          <w:rFonts w:ascii="ChaparralPro" w:hAnsi="ChaparralPro"/>
+          <w:sz w:val="20"/>
+          <w:szCs w:val="20"/>
+          <w:lang w:val="es-US" w:eastAsia="es-ES_tradnl"/>
+        </w:rPr>
+        <w:t>de acuerdo a</w:t>
+      </w:r>
+      <w:proofErr w:type="gramEnd"/>
+      <w:r>
+        <w:rPr>
+          <w:rFonts w:ascii="ChaparralPro" w:hAnsi="ChaparralPro"/>
+          <w:sz w:val="20"/>
+          <w:szCs w:val="20"/>
+          <w:lang w:val="es-US" w:eastAsia="es-ES_tradnl"/>
+        </w:rPr>
+        <w:t xml:space="preserve"> lo que vaya a almacenar.</w:t>
+      </w:r>
     </w:p>
     <w:p>
       <w:pPr>
@@ -645,7 +680,7 @@
                     </pic:cNvPicPr>
                   </pic:nvPicPr>
                   <pic:blipFill>
-                    <a:blip r:embed="rId7">
+                    <a:blip r:embed="rId8">
                       <a:extLst>
                         <a:ext uri="{28A0092B-C50C-407E-A947-70E740481C1C}">
                           <a14:useLocalDpi xmlns:a14="http://schemas.microsoft.com/office/drawing/2010/main" val="0"/>
@@ -685,6 +720,7 @@
       <w:r>
         <w:rPr>
           <w:rFonts w:ascii="ChaparralPro" w:eastAsiaTheme="minorEastAsia" w:hAnsi="ChaparralPro" w:cstheme="minorBidi"/>
+          <w:noProof/>
           <w:sz w:val="20"/>
           <w:szCs w:val="20"/>
           <w:lang w:bidi="en-US"/>
@@ -713,7 +749,7 @@
                     <pic:cNvPicPr/>
                   </pic:nvPicPr>
                   <pic:blipFill>
-                    <a:blip r:embed="rId8"/>
+                    <a:blip r:embed="rId9"/>
                     <a:stretch>
                       <a:fillRect/>
                     </a:stretch>
@@ -766,7 +802,18 @@
           <w:szCs w:val="20"/>
           <w:lang w:bidi="en-US"/>
         </w:rPr>
-        <w:t>” ofrece hamburguesas sencillas, dobles y triples, las cuales tienen un costo de $20.00, $25.00 y $28.00 respectivamente. La empresa acepta tarjetas de crédito con un cargo de 5% sobre la compra. Suponiendo que los clientes adquieren sólo un tipo de hamburguesa, realice un algoritmo para determinar cuánto debe pagar una persona por N hamburguesas.</w:t>
+        <w:t xml:space="preserve">” ofrece hamburguesas sencillas, dobles y triples, las cuales tienen un costo de </w:t>
+      </w:r>
+      <w:bookmarkStart w:id="0" w:name="_GoBack"/>
+      <w:bookmarkEnd w:id="0"/>
+      <w:r>
+        <w:rPr>
+          <w:rFonts w:ascii="ChaparralPro" w:eastAsiaTheme="minorEastAsia" w:hAnsi="ChaparralPro" w:cstheme="minorBidi"/>
+          <w:sz w:val="20"/>
+          <w:szCs w:val="20"/>
+          <w:lang w:bidi="en-US"/>
+        </w:rPr>
+        <w:t>$20.00, $25.00 y $28.00 respectivamente. La empresa acepta tarjetas de crédito con un cargo de 5% sobre la compra. Suponiendo que los clientes adquieren sólo un tipo de hamburguesa, realice un algoritmo para determinar cuánto debe pagar una persona por N hamburguesas.</w:t>
       </w:r>
     </w:p>
     <w:p>
@@ -1117,7 +1164,7 @@
                     <pic:cNvPicPr/>
                   </pic:nvPicPr>
                   <pic:blipFill>
-                    <a:blip r:embed="rId9"/>
+                    <a:blip r:embed="rId10"/>
                     <a:stretch>
                       <a:fillRect/>
                     </a:stretch>
@@ -1173,7 +1220,7 @@
                     </pic:cNvPicPr>
                   </pic:nvPicPr>
                   <pic:blipFill>
-                    <a:blip r:embed="rId10">
+                    <a:blip r:embed="rId11">
                       <a:extLst>
                         <a:ext uri="{28A0092B-C50C-407E-A947-70E740481C1C}">
                           <a14:useLocalDpi xmlns:a14="http://schemas.microsoft.com/office/drawing/2010/main" val="0"/>
@@ -1429,7 +1476,7 @@
         <w:ind w:left="720"/>
         <w:jc w:val="both"/>
         <w:rPr>
-          <w:rFonts w:ascii="ChaparralPro" w:eastAsiaTheme="minorEastAsia" w:hAnsi="ChaparralPro" w:cstheme="minorBidi"/>
+          <w:rFonts w:ascii="ChaparralPro" w:eastAsiaTheme="minorEastAsia" w:hAnsi="ChaparralPro" w:cstheme="minorBidi" w:hint="eastAsia"/>
           <w:sz w:val="20"/>
           <w:szCs w:val="20"/>
           <w:lang w:bidi="en-US"/>
@@ -1449,8 +1496,6 @@
           <w:lang w:bidi="en-US"/>
         </w:rPr>
       </w:pPr>
-      <w:bookmarkStart w:id="0" w:name="_GoBack"/>
-      <w:bookmarkEnd w:id="0"/>
     </w:p>
     <w:p>
       <w:pPr>
@@ -1525,7 +1570,7 @@
                     </pic:cNvPicPr>
                   </pic:nvPicPr>
                   <pic:blipFill>
-                    <a:blip r:embed="rId11">
+                    <a:blip r:embed="rId12">
                       <a:extLst>
                         <a:ext uri="{28A0092B-C50C-407E-A947-70E740481C1C}">
                           <a14:useLocalDpi xmlns:a14="http://schemas.microsoft.com/office/drawing/2010/main" val="0"/>
@@ -1720,7 +1765,7 @@
                     <pic:cNvPicPr/>
                   </pic:nvPicPr>
                   <pic:blipFill>
-                    <a:blip r:embed="rId12"/>
+                    <a:blip r:embed="rId13"/>
                     <a:stretch>
                       <a:fillRect/>
                     </a:stretch>
@@ -2251,7 +2296,7 @@
                     <pic:cNvPicPr/>
                   </pic:nvPicPr>
                   <pic:blipFill>
-                    <a:blip r:embed="rId13"/>
+                    <a:blip r:embed="rId14"/>
                     <a:stretch>
                       <a:fillRect/>
                     </a:stretch>
@@ -2307,7 +2352,7 @@
                     </pic:cNvPicPr>
                   </pic:nvPicPr>
                   <pic:blipFill>
-                    <a:blip r:embed="rId14">
+                    <a:blip r:embed="rId15">
                       <a:extLst>
                         <a:ext uri="{28A0092B-C50C-407E-A947-70E740481C1C}">
                           <a14:useLocalDpi xmlns:a14="http://schemas.microsoft.com/office/drawing/2010/main" val="0"/>
@@ -2436,7 +2481,7 @@
                     <pic:cNvPicPr/>
                   </pic:nvPicPr>
                   <pic:blipFill>
-                    <a:blip r:embed="rId15"/>
+                    <a:blip r:embed="rId16"/>
                     <a:stretch>
                       <a:fillRect/>
                     </a:stretch>
@@ -2502,7 +2547,7 @@
                     <pic:cNvPicPr/>
                   </pic:nvPicPr>
                   <pic:blipFill>
-                    <a:blip r:embed="rId16"/>
+                    <a:blip r:embed="rId17"/>
                     <a:stretch>
                       <a:fillRect/>
                     </a:stretch>
@@ -2558,7 +2603,7 @@
                     </pic:cNvPicPr>
                   </pic:nvPicPr>
                   <pic:blipFill>
-                    <a:blip r:embed="rId17">
+                    <a:blip r:embed="rId18">
                       <a:extLst>
                         <a:ext uri="{28A0092B-C50C-407E-A947-70E740481C1C}">
                           <a14:useLocalDpi xmlns:a14="http://schemas.microsoft.com/office/drawing/2010/main" val="0"/>
@@ -2924,7 +2969,7 @@
                     </pic:cNvPicPr>
                   </pic:nvPicPr>
                   <pic:blipFill>
-                    <a:blip r:embed="rId18">
+                    <a:blip r:embed="rId19">
                       <a:extLst>
                         <a:ext uri="{28A0092B-C50C-407E-A947-70E740481C1C}">
                           <a14:useLocalDpi xmlns:a14="http://schemas.microsoft.com/office/drawing/2010/main" val="0"/>
@@ -3116,7 +3161,7 @@
                     <pic:cNvPicPr/>
                   </pic:nvPicPr>
                   <pic:blipFill>
-                    <a:blip r:embed="rId19"/>
+                    <a:blip r:embed="rId20"/>
                     <a:stretch>
                       <a:fillRect/>
                     </a:stretch>
@@ -3412,7 +3457,7 @@
                     <pic:cNvPicPr/>
                   </pic:nvPicPr>
                   <pic:blipFill>
-                    <a:blip r:embed="rId20"/>
+                    <a:blip r:embed="rId21"/>
                     <a:stretch>
                       <a:fillRect/>
                     </a:stretch>
@@ -3491,7 +3536,7 @@
                     </pic:cNvPicPr>
                   </pic:nvPicPr>
                   <pic:blipFill>
-                    <a:blip r:embed="rId21">
+                    <a:blip r:embed="rId22">
                       <a:extLst>
                         <a:ext uri="{28A0092B-C50C-407E-A947-70E740481C1C}">
                           <a14:useLocalDpi xmlns:a14="http://schemas.microsoft.com/office/drawing/2010/main" val="0"/>
@@ -4129,7 +4174,7 @@
                     </pic:cNvPicPr>
                   </pic:nvPicPr>
                   <pic:blipFill>
-                    <a:blip r:embed="rId22">
+                    <a:blip r:embed="rId23">
                       <a:extLst>
                         <a:ext uri="{28A0092B-C50C-407E-A947-70E740481C1C}">
                           <a14:useLocalDpi xmlns:a14="http://schemas.microsoft.com/office/drawing/2010/main" val="0"/>
@@ -4297,7 +4342,7 @@
                     <pic:cNvPicPr/>
                   </pic:nvPicPr>
                   <pic:blipFill>
-                    <a:blip r:embed="rId23"/>
+                    <a:blip r:embed="rId24"/>
                     <a:stretch>
                       <a:fillRect/>
                     </a:stretch>
@@ -4413,7 +4458,7 @@
                     </pic:cNvPicPr>
                   </pic:nvPicPr>
                   <pic:blipFill>
-                    <a:blip r:embed="rId24">
+                    <a:blip r:embed="rId25">
                       <a:extLst>
                         <a:ext uri="{28A0092B-C50C-407E-A947-70E740481C1C}">
                           <a14:useLocalDpi xmlns:a14="http://schemas.microsoft.com/office/drawing/2010/main" val="0"/>
@@ -4578,7 +4623,7 @@
                     <pic:cNvPicPr/>
                   </pic:nvPicPr>
                   <pic:blipFill>
-                    <a:blip r:embed="rId25"/>
+                    <a:blip r:embed="rId26"/>
                     <a:stretch>
                       <a:fillRect/>
                     </a:stretch>
@@ -4915,7 +4960,7 @@
                     <pic:cNvPicPr/>
                   </pic:nvPicPr>
                   <pic:blipFill>
-                    <a:blip r:embed="rId26"/>
+                    <a:blip r:embed="rId27"/>
                     <a:stretch>
                       <a:fillRect/>
                     </a:stretch>
@@ -4971,7 +5016,7 @@
                     </pic:cNvPicPr>
                   </pic:nvPicPr>
                   <pic:blipFill>
-                    <a:blip r:embed="rId27">
+                    <a:blip r:embed="rId28">
                       <a:extLst>
                         <a:ext uri="{28A0092B-C50C-407E-A947-70E740481C1C}">
                           <a14:useLocalDpi xmlns:a14="http://schemas.microsoft.com/office/drawing/2010/main" val="0"/>
@@ -5157,22 +5202,10 @@
       <w:pPr>
         <w:pStyle w:val="NormalWeb"/>
         <w:shd w:val="clear" w:color="auto" w:fill="FFFFFF"/>
-        <w:jc w:val="both"/>
-        <w:rPr>
-          <w:rFonts w:ascii="ChaparralPro" w:eastAsiaTheme="minorEastAsia" w:hAnsi="ChaparralPro" w:cstheme="minorBidi" w:hint="eastAsia"/>
-          <w:sz w:val="20"/>
-          <w:szCs w:val="20"/>
-          <w:lang w:bidi="en-US"/>
-        </w:rPr>
-      </w:pPr>
-    </w:p>
-    <w:p>
-      <w:pPr>
-        <w:pStyle w:val="NormalWeb"/>
-        <w:shd w:val="clear" w:color="auto" w:fill="FFFFFF"/>
-        <w:jc w:val="both"/>
-        <w:rPr>
-          <w:rFonts w:ascii="ChaparralPro" w:eastAsiaTheme="minorEastAsia" w:hAnsi="ChaparralPro" w:cstheme="minorBidi" w:hint="eastAsia"/>
+        <w:rPr>
+          <w:rFonts w:ascii="ChaparralPro" w:eastAsiaTheme="minorEastAsia" w:hAnsi="ChaparralPro" w:cstheme="minorBidi" w:hint="eastAsia"/>
+          <w:b/>
+          <w:bCs/>
           <w:sz w:val="20"/>
           <w:szCs w:val="20"/>
           <w:lang w:bidi="en-US"/>
@@ -5322,7 +5355,7 @@
       </w:r>
     </w:p>
     <w:sectPr>
-      <w:headerReference w:type="default" r:id="rId28"/>
+      <w:headerReference w:type="default" r:id="rId29"/>
       <w:pgSz w:w="12240" w:h="15840"/>
       <w:pgMar w:top="2663" w:right="1701" w:bottom="1417" w:left="1701" w:header="708" w:footer="708" w:gutter="0"/>
       <w:cols w:space="708"/>
@@ -9330,6 +9363,27 @@
       <w:lang w:val="es-ES" w:eastAsia="es-ES"/>
     </w:rPr>
   </w:style>
+  <w:style w:type="character" w:styleId="Hipervnculo">
+    <w:name w:val="Hyperlink"/>
+    <w:basedOn w:val="Fuentedeprrafopredeter"/>
+    <w:uiPriority w:val="99"/>
+    <w:unhideWhenUsed/>
+    <w:rsid w:val="00276C64"/>
+    <w:rPr>
+      <w:color w:val="0000FF" w:themeColor="hyperlink"/>
+      <w:u w:val="single"/>
+    </w:rPr>
+  </w:style>
+  <w:style w:type="character" w:styleId="Mencinsinresolver">
+    <w:name w:val="Unresolved Mention"/>
+    <w:basedOn w:val="Fuentedeprrafopredeter"/>
+    <w:uiPriority w:val="99"/>
+    <w:rsid w:val="00276C64"/>
+    <w:rPr>
+      <w:color w:val="605E5C"/>
+      <w:shd w:val="clear" w:color="auto" w:fill="E1DFDD"/>
+    </w:rPr>
+  </w:style>
 </w:styles>
 </file>
 

</xml_diff>